<commit_message>
nmv 22 07 2023
</commit_message>
<xml_diff>
--- a/TS Jatai Ghanam Project/TS 2.3/TS 2.3 Ghanam Malayalam Corrections.docx
+++ b/TS Jatai Ghanam Project/TS 2.3/TS 2.3 Ghanam Malayalam Corrections.docx
@@ -42,17 +42,7 @@
           <w:szCs w:val="32"/>
           <w:u w:val="single"/>
         </w:rPr>
-        <w:t xml:space="preserve"> </w:t>
-      </w:r>
-      <w:r>
-        <w:rPr>
-          <w:b/>
-          <w:bCs/>
-          <w:sz w:val="32"/>
-          <w:szCs w:val="32"/>
-          <w:u w:val="single"/>
-        </w:rPr>
-        <w:t xml:space="preserve">– TS </w:t>
+        <w:t xml:space="preserve"> – TS </w:t>
       </w:r>
       <w:r>
         <w:rPr>
@@ -92,7 +82,7 @@
           <w:szCs w:val="32"/>
           <w:u w:val="single"/>
         </w:rPr>
-        <w:t xml:space="preserve"> Corrections –</w:t>
+        <w:t xml:space="preserve"> Corrections – Observed till </w:t>
       </w:r>
       <w:r>
         <w:rPr>
@@ -102,7 +92,18 @@
           <w:szCs w:val="32"/>
           <w:u w:val="single"/>
         </w:rPr>
-        <w:t xml:space="preserve"> </w:t>
+        <w:t>31</w:t>
+      </w:r>
+      <w:r>
+        <w:rPr>
+          <w:b/>
+          <w:bCs/>
+          <w:sz w:val="32"/>
+          <w:szCs w:val="32"/>
+          <w:u w:val="single"/>
+          <w:vertAlign w:val="superscript"/>
+        </w:rPr>
+        <w:t>st</w:t>
       </w:r>
       <w:r>
         <w:rPr>
@@ -112,42 +113,7 @@
           <w:szCs w:val="32"/>
           <w:u w:val="single"/>
         </w:rPr>
-        <w:t xml:space="preserve">Observed till </w:t>
-      </w:r>
-      <w:r>
-        <w:rPr>
-          <w:b/>
-          <w:bCs/>
-          <w:color w:val="FF0000"/>
-          <w:sz w:val="32"/>
-          <w:szCs w:val="32"/>
-          <w:highlight w:val="yellow"/>
-          <w:u w:val="single"/>
-        </w:rPr>
-        <w:t>xxxxx</w:t>
-      </w:r>
-      <w:r>
-        <w:rPr>
-          <w:b/>
-          <w:bCs/>
-          <w:color w:val="FF0000"/>
-          <w:sz w:val="32"/>
-          <w:szCs w:val="32"/>
-          <w:u w:val="single"/>
-        </w:rPr>
-        <w:t xml:space="preserve"> </w:t>
-      </w:r>
-      <w:r>
-        <w:rPr>
-          <w:b/>
-          <w:bCs/>
-          <w:color w:val="FF0000"/>
-          <w:sz w:val="32"/>
-          <w:szCs w:val="32"/>
-          <w:highlight w:val="yellow"/>
-          <w:u w:val="single"/>
-        </w:rPr>
-        <w:t>2022</w:t>
+        <w:t xml:space="preserve"> July 2023</w:t>
       </w:r>
     </w:p>
     <w:p>
@@ -168,7 +134,27 @@
           <w:sz w:val="28"/>
           <w:szCs w:val="32"/>
         </w:rPr>
-        <w:t>(ignore those which are already incorporated in your book’s version and date)</w:t>
+        <w:t>(</w:t>
+      </w:r>
+      <w:proofErr w:type="gramStart"/>
+      <w:r>
+        <w:rPr>
+          <w:b/>
+          <w:bCs/>
+          <w:sz w:val="28"/>
+          <w:szCs w:val="32"/>
+        </w:rPr>
+        <w:t>ignore</w:t>
+      </w:r>
+      <w:proofErr w:type="gramEnd"/>
+      <w:r>
+        <w:rPr>
+          <w:b/>
+          <w:bCs/>
+          <w:sz w:val="28"/>
+          <w:szCs w:val="32"/>
+        </w:rPr>
+        <w:t xml:space="preserve"> those which are already incorporated in your book’s version and date)</w:t>
       </w:r>
     </w:p>
     <w:tbl>
@@ -4966,8 +4952,20 @@
                 <w:szCs w:val="40"/>
                 <w:lang w:val="en-IN"/>
               </w:rPr>
-              <w:t>)-  A</w:t>
-            </w:r>
+              <w:t>)</w:t>
+            </w:r>
+            <w:proofErr w:type="gramStart"/>
+            <w:r>
+              <w:rPr>
+                <w:rFonts w:ascii="BRH Malayalam Extra" w:hAnsi="BRH Malayalam Extra" w:cs="BRH Malayalam Extra"/>
+                <w:color w:val="000000"/>
+                <w:sz w:val="32"/>
+                <w:szCs w:val="40"/>
+                <w:lang w:val="en-IN"/>
+              </w:rPr>
+              <w:t>-  A</w:t>
+            </w:r>
+            <w:proofErr w:type="gramEnd"/>
             <w:r>
               <w:rPr>
                 <w:rFonts w:ascii="BRH Malayalam Extra" w:hAnsi="BRH Malayalam Extra" w:cs="BRH Malayalam Extra"/>
@@ -5388,8 +5386,19 @@
                 <w:szCs w:val="40"/>
                 <w:lang w:val="en-IN"/>
               </w:rPr>
-              <w:t>)-  A</w:t>
-            </w:r>
+              <w:t>)</w:t>
+            </w:r>
+            <w:proofErr w:type="gramStart"/>
+            <w:r>
+              <w:rPr>
+                <w:rFonts w:ascii="BRH Malayalam Extra" w:hAnsi="BRH Malayalam Extra" w:cs="BRH Malayalam Extra"/>
+                <w:sz w:val="32"/>
+                <w:szCs w:val="40"/>
+                <w:lang w:val="en-IN"/>
+              </w:rPr>
+              <w:t>-  A</w:t>
+            </w:r>
+            <w:proofErr w:type="gramEnd"/>
             <w:r>
               <w:rPr>
                 <w:rFonts w:ascii="BRH Malayalam Extra" w:hAnsi="BRH Malayalam Extra" w:cs="BRH Malayalam Extra"/>
@@ -5796,8 +5805,19 @@
                 <w:sz w:val="32"/>
                 <w:szCs w:val="40"/>
               </w:rPr>
-              <w:t>)-  hx</w:t>
-            </w:r>
+              <w:t>)</w:t>
+            </w:r>
+            <w:proofErr w:type="gramStart"/>
+            <w:r>
+              <w:rPr>
+                <w:rFonts w:ascii="BRH Malayalam Extra" w:hAnsi="BRH Malayalam Extra" w:cs="BRH Malayalam Extra"/>
+                <w:color w:val="000000"/>
+                <w:sz w:val="32"/>
+                <w:szCs w:val="40"/>
+              </w:rPr>
+              <w:t>-  hx</w:t>
+            </w:r>
+            <w:proofErr w:type="gramEnd"/>
             <w:r>
               <w:rPr>
                 <w:rFonts w:ascii="BRH Malayalam Extra" w:hAnsi="BRH Malayalam Extra" w:cs="BRH Malayalam Extra"/>
@@ -6283,7 +6303,27 @@
                 <w:sz w:val="32"/>
                 <w:szCs w:val="40"/>
               </w:rPr>
-              <w:t xml:space="preserve">)-  De— | </w:t>
+              <w:t>)</w:t>
+            </w:r>
+            <w:proofErr w:type="gramStart"/>
+            <w:r>
+              <w:rPr>
+                <w:rFonts w:ascii="BRH Malayalam Extra" w:hAnsi="BRH Malayalam Extra" w:cs="BRH Malayalam Extra"/>
+                <w:color w:val="000000"/>
+                <w:sz w:val="32"/>
+                <w:szCs w:val="40"/>
+              </w:rPr>
+              <w:t>-  De</w:t>
+            </w:r>
+            <w:proofErr w:type="gramEnd"/>
+            <w:r>
+              <w:rPr>
+                <w:rFonts w:ascii="BRH Malayalam Extra" w:hAnsi="BRH Malayalam Extra" w:cs="BRH Malayalam Extra"/>
+                <w:color w:val="000000"/>
+                <w:sz w:val="32"/>
+                <w:szCs w:val="40"/>
+              </w:rPr>
+              <w:t xml:space="preserve">— | </w:t>
             </w:r>
             <w:r>
               <w:rPr>
@@ -6679,7 +6719,17 @@
                 <w:sz w:val="32"/>
                 <w:szCs w:val="40"/>
               </w:rPr>
-              <w:t xml:space="preserve">)-  </w:t>
+              <w:t>)</w:t>
+            </w:r>
+            <w:proofErr w:type="gramStart"/>
+            <w:r>
+              <w:rPr>
+                <w:rFonts w:ascii="BRH Malayalam Extra" w:hAnsi="BRH Malayalam Extra" w:cs="BRH Malayalam Extra"/>
+                <w:color w:val="000000"/>
+                <w:sz w:val="32"/>
+                <w:szCs w:val="40"/>
+              </w:rPr>
+              <w:t xml:space="preserve">-  </w:t>
             </w:r>
             <w:r>
               <w:rPr>
@@ -6691,6 +6741,7 @@
               </w:rPr>
               <w:t>c</w:t>
             </w:r>
+            <w:proofErr w:type="gramEnd"/>
             <w:r>
               <w:rPr>
                 <w:rFonts w:ascii="BRH Malayalam Extra" w:hAnsi="BRH Malayalam Extra" w:cs="BRH Malayalam Extra"/>
@@ -7148,8 +7199,19 @@
                 <w:sz w:val="32"/>
                 <w:szCs w:val="40"/>
               </w:rPr>
-              <w:t>)-  hx</w:t>
-            </w:r>
+              <w:t>)</w:t>
+            </w:r>
+            <w:proofErr w:type="gramStart"/>
+            <w:r>
+              <w:rPr>
+                <w:rFonts w:ascii="BRH Malayalam Extra" w:hAnsi="BRH Malayalam Extra" w:cs="BRH Malayalam Extra"/>
+                <w:color w:val="000000"/>
+                <w:sz w:val="32"/>
+                <w:szCs w:val="40"/>
+              </w:rPr>
+              <w:t>-  hx</w:t>
+            </w:r>
+            <w:proofErr w:type="gramEnd"/>
             <w:r>
               <w:rPr>
                 <w:rFonts w:ascii="BRH Malayalam Extra" w:hAnsi="BRH Malayalam Extra" w:cs="BRH Malayalam Extra"/>
@@ -7670,7 +7732,27 @@
                 <w:sz w:val="32"/>
                 <w:szCs w:val="40"/>
               </w:rPr>
-              <w:t xml:space="preserve">)-  De— | </w:t>
+              <w:t>)</w:t>
+            </w:r>
+            <w:proofErr w:type="gramStart"/>
+            <w:r>
+              <w:rPr>
+                <w:rFonts w:ascii="BRH Malayalam Extra" w:hAnsi="BRH Malayalam Extra" w:cs="BRH Malayalam Extra"/>
+                <w:color w:val="000000"/>
+                <w:sz w:val="32"/>
+                <w:szCs w:val="40"/>
+              </w:rPr>
+              <w:t>-  De</w:t>
+            </w:r>
+            <w:proofErr w:type="gramEnd"/>
+            <w:r>
+              <w:rPr>
+                <w:rFonts w:ascii="BRH Malayalam Extra" w:hAnsi="BRH Malayalam Extra" w:cs="BRH Malayalam Extra"/>
+                <w:color w:val="000000"/>
+                <w:sz w:val="32"/>
+                <w:szCs w:val="40"/>
+              </w:rPr>
+              <w:t xml:space="preserve">— | </w:t>
             </w:r>
             <w:r>
               <w:rPr>
@@ -8077,7 +8159,17 @@
                 <w:sz w:val="32"/>
                 <w:szCs w:val="40"/>
               </w:rPr>
-              <w:t xml:space="preserve">)-  </w:t>
+              <w:t>)</w:t>
+            </w:r>
+            <w:proofErr w:type="gramStart"/>
+            <w:r>
+              <w:rPr>
+                <w:rFonts w:ascii="BRH Malayalam Extra" w:hAnsi="BRH Malayalam Extra" w:cs="BRH Malayalam Extra"/>
+                <w:color w:val="000000"/>
+                <w:sz w:val="32"/>
+                <w:szCs w:val="40"/>
+              </w:rPr>
+              <w:t xml:space="preserve">-  </w:t>
             </w:r>
             <w:r>
               <w:rPr>
@@ -8089,6 +8181,7 @@
               </w:rPr>
               <w:t>c</w:t>
             </w:r>
+            <w:proofErr w:type="gramEnd"/>
             <w:r>
               <w:rPr>
                 <w:rFonts w:ascii="BRH Malayalam Extra" w:hAnsi="BRH Malayalam Extra" w:cs="BRH Malayalam Extra"/>
@@ -8584,8 +8677,19 @@
                 <w:sz w:val="32"/>
                 <w:szCs w:val="40"/>
               </w:rPr>
-              <w:t>)-  A</w:t>
-            </w:r>
+              <w:t>)</w:t>
+            </w:r>
+            <w:proofErr w:type="gramStart"/>
+            <w:r>
+              <w:rPr>
+                <w:rFonts w:ascii="BRH Malayalam Extra" w:hAnsi="BRH Malayalam Extra" w:cs="BRH Malayalam Extra"/>
+                <w:color w:val="000000"/>
+                <w:sz w:val="32"/>
+                <w:szCs w:val="40"/>
+              </w:rPr>
+              <w:t>-  A</w:t>
+            </w:r>
+            <w:proofErr w:type="gramEnd"/>
             <w:r>
               <w:rPr>
                 <w:rFonts w:ascii="BRH Malayalam Extra" w:hAnsi="BRH Malayalam Extra" w:cs="BRH Malayalam Extra"/>
@@ -9014,7 +9118,27 @@
                 <w:sz w:val="32"/>
                 <w:szCs w:val="40"/>
               </w:rPr>
-              <w:t>)-  AZy— | A</w:t>
+              <w:t>)</w:t>
+            </w:r>
+            <w:proofErr w:type="gramStart"/>
+            <w:r>
+              <w:rPr>
+                <w:rFonts w:ascii="BRH Malayalam Extra" w:hAnsi="BRH Malayalam Extra" w:cs="BRH Malayalam Extra"/>
+                <w:color w:val="000000"/>
+                <w:sz w:val="32"/>
+                <w:szCs w:val="40"/>
+              </w:rPr>
+              <w:t>-  AZy</w:t>
+            </w:r>
+            <w:proofErr w:type="gramEnd"/>
+            <w:r>
+              <w:rPr>
+                <w:rFonts w:ascii="BRH Malayalam Extra" w:hAnsi="BRH Malayalam Extra" w:cs="BRH Malayalam Extra"/>
+                <w:color w:val="000000"/>
+                <w:sz w:val="32"/>
+                <w:szCs w:val="40"/>
+              </w:rPr>
+              <w:t>— | A</w:t>
             </w:r>
             <w:r>
               <w:rPr>
@@ -9399,8 +9523,19 @@
                 <w:sz w:val="32"/>
                 <w:szCs w:val="40"/>
               </w:rPr>
-              <w:t>)-  A</w:t>
-            </w:r>
+              <w:t>)</w:t>
+            </w:r>
+            <w:proofErr w:type="gramStart"/>
+            <w:r>
+              <w:rPr>
+                <w:rFonts w:ascii="BRH Malayalam Extra" w:hAnsi="BRH Malayalam Extra" w:cs="BRH Malayalam Extra"/>
+                <w:color w:val="000000"/>
+                <w:sz w:val="32"/>
+                <w:szCs w:val="40"/>
+              </w:rPr>
+              <w:t>-  A</w:t>
+            </w:r>
+            <w:proofErr w:type="gramEnd"/>
             <w:r>
               <w:rPr>
                 <w:rFonts w:ascii="BRH Malayalam Extra" w:hAnsi="BRH Malayalam Extra" w:cs="BRH Malayalam Extra"/>
@@ -9970,8 +10105,19 @@
                 <w:sz w:val="32"/>
                 <w:szCs w:val="40"/>
               </w:rPr>
-              <w:t>)-  A</w:t>
-            </w:r>
+              <w:t>)</w:t>
+            </w:r>
+            <w:proofErr w:type="gramStart"/>
+            <w:r>
+              <w:rPr>
+                <w:rFonts w:ascii="BRH Malayalam Extra" w:hAnsi="BRH Malayalam Extra" w:cs="BRH Malayalam Extra"/>
+                <w:color w:val="000000"/>
+                <w:sz w:val="32"/>
+                <w:szCs w:val="40"/>
+              </w:rPr>
+              <w:t>-  A</w:t>
+            </w:r>
+            <w:proofErr w:type="gramEnd"/>
             <w:r>
               <w:rPr>
                 <w:rFonts w:ascii="BRH Malayalam Extra" w:hAnsi="BRH Malayalam Extra" w:cs="BRH Malayalam Extra"/>
@@ -10391,7 +10537,27 @@
                 <w:sz w:val="32"/>
                 <w:szCs w:val="40"/>
               </w:rPr>
-              <w:t>)-  AZy— | A</w:t>
+              <w:t>)</w:t>
+            </w:r>
+            <w:proofErr w:type="gramStart"/>
+            <w:r>
+              <w:rPr>
+                <w:rFonts w:ascii="BRH Malayalam Extra" w:hAnsi="BRH Malayalam Extra" w:cs="BRH Malayalam Extra"/>
+                <w:color w:val="000000"/>
+                <w:sz w:val="32"/>
+                <w:szCs w:val="40"/>
+              </w:rPr>
+              <w:t>-  AZy</w:t>
+            </w:r>
+            <w:proofErr w:type="gramEnd"/>
+            <w:r>
+              <w:rPr>
+                <w:rFonts w:ascii="BRH Malayalam Extra" w:hAnsi="BRH Malayalam Extra" w:cs="BRH Malayalam Extra"/>
+                <w:color w:val="000000"/>
+                <w:sz w:val="32"/>
+                <w:szCs w:val="40"/>
+              </w:rPr>
+              <w:t>— | A</w:t>
             </w:r>
             <w:r>
               <w:rPr>
@@ -10776,8 +10942,19 @@
                 <w:sz w:val="32"/>
                 <w:szCs w:val="40"/>
               </w:rPr>
-              <w:t>)-  A</w:t>
-            </w:r>
+              <w:t>)</w:t>
+            </w:r>
+            <w:proofErr w:type="gramStart"/>
+            <w:r>
+              <w:rPr>
+                <w:rFonts w:ascii="BRH Malayalam Extra" w:hAnsi="BRH Malayalam Extra" w:cs="BRH Malayalam Extra"/>
+                <w:color w:val="000000"/>
+                <w:sz w:val="32"/>
+                <w:szCs w:val="40"/>
+              </w:rPr>
+              <w:t>-  A</w:t>
+            </w:r>
+            <w:proofErr w:type="gramEnd"/>
             <w:r>
               <w:rPr>
                 <w:rFonts w:ascii="BRH Malayalam Extra" w:hAnsi="BRH Malayalam Extra" w:cs="BRH Malayalam Extra"/>
@@ -11343,8 +11520,19 @@
                 <w:sz w:val="32"/>
                 <w:szCs w:val="40"/>
               </w:rPr>
-              <w:t>)-  A</w:t>
-            </w:r>
+              <w:t>)</w:t>
+            </w:r>
+            <w:proofErr w:type="gramStart"/>
+            <w:r>
+              <w:rPr>
+                <w:rFonts w:ascii="BRH Malayalam Extra" w:hAnsi="BRH Malayalam Extra" w:cs="BRH Malayalam Extra"/>
+                <w:color w:val="000000"/>
+                <w:sz w:val="32"/>
+                <w:szCs w:val="40"/>
+              </w:rPr>
+              <w:t>-  A</w:t>
+            </w:r>
+            <w:proofErr w:type="gramEnd"/>
             <w:r>
               <w:rPr>
                 <w:rFonts w:ascii="BRH Malayalam Extra" w:hAnsi="BRH Malayalam Extra" w:cs="BRH Malayalam Extra"/>
@@ -11681,8 +11869,19 @@
                 <w:sz w:val="32"/>
                 <w:szCs w:val="40"/>
               </w:rPr>
-              <w:t>)-  A</w:t>
-            </w:r>
+              <w:t>)</w:t>
+            </w:r>
+            <w:proofErr w:type="gramStart"/>
+            <w:r>
+              <w:rPr>
+                <w:rFonts w:ascii="BRH Malayalam Extra" w:hAnsi="BRH Malayalam Extra" w:cs="BRH Malayalam Extra"/>
+                <w:color w:val="000000"/>
+                <w:sz w:val="32"/>
+                <w:szCs w:val="40"/>
+              </w:rPr>
+              <w:t>-  A</w:t>
+            </w:r>
+            <w:proofErr w:type="gramEnd"/>
             <w:r>
               <w:rPr>
                 <w:rFonts w:ascii="BRH Malayalam Extra" w:hAnsi="BRH Malayalam Extra" w:cs="BRH Malayalam Extra"/>
@@ -12062,7 +12261,29 @@
                 <w:szCs w:val="40"/>
                 <w:lang w:val="en-IN"/>
               </w:rPr>
-              <w:t>)-  öeZy— | s</w:t>
+              <w:t>)</w:t>
+            </w:r>
+            <w:proofErr w:type="gramStart"/>
+            <w:r>
+              <w:rPr>
+                <w:rFonts w:ascii="BRH Malayalam Extra" w:hAnsi="BRH Malayalam Extra" w:cs="BRH Malayalam Extra"/>
+                <w:color w:val="000000"/>
+                <w:sz w:val="32"/>
+                <w:szCs w:val="40"/>
+                <w:lang w:val="en-IN"/>
+              </w:rPr>
+              <w:t>-  öeZy</w:t>
+            </w:r>
+            <w:proofErr w:type="gramEnd"/>
+            <w:r>
+              <w:rPr>
+                <w:rFonts w:ascii="BRH Malayalam Extra" w:hAnsi="BRH Malayalam Extra" w:cs="BRH Malayalam Extra"/>
+                <w:color w:val="000000"/>
+                <w:sz w:val="32"/>
+                <w:szCs w:val="40"/>
+                <w:lang w:val="en-IN"/>
+              </w:rPr>
+              <w:t>— | s</w:t>
             </w:r>
             <w:r>
               <w:rPr>
@@ -12562,8 +12783,19 @@
                 <w:sz w:val="32"/>
                 <w:szCs w:val="40"/>
               </w:rPr>
-              <w:t>)-  s</w:t>
-            </w:r>
+              <w:t>)</w:t>
+            </w:r>
+            <w:proofErr w:type="gramStart"/>
+            <w:r>
+              <w:rPr>
+                <w:rFonts w:ascii="BRH Malayalam Extra" w:hAnsi="BRH Malayalam Extra" w:cs="BRH Malayalam Extra"/>
+                <w:color w:val="000000"/>
+                <w:sz w:val="32"/>
+                <w:szCs w:val="40"/>
+              </w:rPr>
+              <w:t>-  s</w:t>
+            </w:r>
+            <w:proofErr w:type="gramEnd"/>
             <w:r>
               <w:rPr>
                 <w:rFonts w:ascii="BRH Malayalam Extra" w:hAnsi="BRH Malayalam Extra" w:cs="BRH Malayalam Extra"/>
@@ -13019,8 +13251,19 @@
                 <w:sz w:val="32"/>
                 <w:szCs w:val="40"/>
               </w:rPr>
-              <w:t>)-  s</w:t>
-            </w:r>
+              <w:t>)</w:t>
+            </w:r>
+            <w:proofErr w:type="gramStart"/>
+            <w:r>
+              <w:rPr>
+                <w:rFonts w:ascii="BRH Malayalam Extra" w:hAnsi="BRH Malayalam Extra" w:cs="BRH Malayalam Extra"/>
+                <w:color w:val="000000"/>
+                <w:sz w:val="32"/>
+                <w:szCs w:val="40"/>
+              </w:rPr>
+              <w:t>-  s</w:t>
+            </w:r>
+            <w:proofErr w:type="gramEnd"/>
             <w:r>
               <w:rPr>
                 <w:rFonts w:ascii="BRH Malayalam Extra" w:hAnsi="BRH Malayalam Extra" w:cs="BRH Malayalam Extra"/>
@@ -13317,7 +13560,29 @@
                 <w:szCs w:val="40"/>
                 <w:lang w:val="en-IN"/>
               </w:rPr>
-              <w:t>)-  öeZy— | s</w:t>
+              <w:t>)</w:t>
+            </w:r>
+            <w:proofErr w:type="gramStart"/>
+            <w:r>
+              <w:rPr>
+                <w:rFonts w:ascii="BRH Malayalam Extra" w:hAnsi="BRH Malayalam Extra" w:cs="BRH Malayalam Extra"/>
+                <w:color w:val="000000"/>
+                <w:sz w:val="32"/>
+                <w:szCs w:val="40"/>
+                <w:lang w:val="en-IN"/>
+              </w:rPr>
+              <w:t>-  öeZy</w:t>
+            </w:r>
+            <w:proofErr w:type="gramEnd"/>
+            <w:r>
+              <w:rPr>
+                <w:rFonts w:ascii="BRH Malayalam Extra" w:hAnsi="BRH Malayalam Extra" w:cs="BRH Malayalam Extra"/>
+                <w:color w:val="000000"/>
+                <w:sz w:val="32"/>
+                <w:szCs w:val="40"/>
+                <w:lang w:val="en-IN"/>
+              </w:rPr>
+              <w:t>— | s</w:t>
             </w:r>
             <w:r>
               <w:rPr>
@@ -13870,8 +14135,19 @@
                 <w:sz w:val="32"/>
                 <w:szCs w:val="40"/>
               </w:rPr>
-              <w:t>)-  s</w:t>
-            </w:r>
+              <w:t>)</w:t>
+            </w:r>
+            <w:proofErr w:type="gramStart"/>
+            <w:r>
+              <w:rPr>
+                <w:rFonts w:ascii="BRH Malayalam Extra" w:hAnsi="BRH Malayalam Extra" w:cs="BRH Malayalam Extra"/>
+                <w:color w:val="000000"/>
+                <w:sz w:val="32"/>
+                <w:szCs w:val="40"/>
+              </w:rPr>
+              <w:t>-  s</w:t>
+            </w:r>
+            <w:proofErr w:type="gramEnd"/>
             <w:r>
               <w:rPr>
                 <w:rFonts w:ascii="BRH Malayalam Extra" w:hAnsi="BRH Malayalam Extra" w:cs="BRH Malayalam Extra"/>
@@ -14381,8 +14657,19 @@
                 <w:sz w:val="32"/>
                 <w:szCs w:val="40"/>
               </w:rPr>
-              <w:t>)-  s</w:t>
-            </w:r>
+              <w:t>)</w:t>
+            </w:r>
+            <w:proofErr w:type="gramStart"/>
+            <w:r>
+              <w:rPr>
+                <w:rFonts w:ascii="BRH Malayalam Extra" w:hAnsi="BRH Malayalam Extra" w:cs="BRH Malayalam Extra"/>
+                <w:color w:val="000000"/>
+                <w:sz w:val="32"/>
+                <w:szCs w:val="40"/>
+              </w:rPr>
+              <w:t>-  s</w:t>
+            </w:r>
+            <w:proofErr w:type="gramEnd"/>
             <w:r>
               <w:rPr>
                 <w:rFonts w:ascii="BRH Malayalam Extra" w:hAnsi="BRH Malayalam Extra" w:cs="BRH Malayalam Extra"/>
@@ -14548,6 +14835,7 @@
                 <w:color w:val="000000"/>
                 <w:szCs w:val="40"/>
               </w:rPr>
+              <w:lastRenderedPageBreak/>
               <w:t>16</w:t>
             </w:r>
             <w:r>
@@ -15858,8 +16146,19 @@
                 <w:sz w:val="32"/>
                 <w:szCs w:val="40"/>
               </w:rPr>
-              <w:t>)-  A</w:t>
-            </w:r>
+              <w:t>)</w:t>
+            </w:r>
+            <w:proofErr w:type="gramStart"/>
+            <w:r>
+              <w:rPr>
+                <w:rFonts w:ascii="BRH Malayalam Extra" w:hAnsi="BRH Malayalam Extra" w:cs="BRH Malayalam Extra"/>
+                <w:color w:val="000000"/>
+                <w:sz w:val="32"/>
+                <w:szCs w:val="40"/>
+              </w:rPr>
+              <w:t>-  A</w:t>
+            </w:r>
+            <w:proofErr w:type="gramEnd"/>
             <w:r>
               <w:rPr>
                 <w:rFonts w:ascii="BRH Malayalam Extra" w:hAnsi="BRH Malayalam Extra" w:cs="BRH Malayalam Extra"/>
@@ -17602,8 +17901,19 @@
                 <w:sz w:val="32"/>
                 <w:szCs w:val="40"/>
               </w:rPr>
-              <w:t>)-  A</w:t>
-            </w:r>
+              <w:t>)</w:t>
+            </w:r>
+            <w:proofErr w:type="gramStart"/>
+            <w:r>
+              <w:rPr>
+                <w:rFonts w:ascii="BRH Malayalam Extra" w:hAnsi="BRH Malayalam Extra" w:cs="BRH Malayalam Extra"/>
+                <w:color w:val="000000"/>
+                <w:sz w:val="32"/>
+                <w:szCs w:val="40"/>
+              </w:rPr>
+              <w:t>-  A</w:t>
+            </w:r>
+            <w:proofErr w:type="gramEnd"/>
             <w:r>
               <w:rPr>
                 <w:rFonts w:ascii="BRH Malayalam Extra" w:hAnsi="BRH Malayalam Extra" w:cs="BRH Malayalam Extra"/>
@@ -18037,37 +18347,7 @@
           <w:szCs w:val="32"/>
           <w:u w:val="single"/>
         </w:rPr>
-        <w:t xml:space="preserve">TS </w:t>
-      </w:r>
-      <w:r>
-        <w:rPr>
-          <w:b/>
-          <w:bCs/>
-          <w:sz w:val="32"/>
-          <w:szCs w:val="32"/>
-          <w:u w:val="single"/>
-        </w:rPr>
-        <w:t>Ghanam</w:t>
-      </w:r>
-      <w:r>
-        <w:rPr>
-          <w:b/>
-          <w:bCs/>
-          <w:sz w:val="32"/>
-          <w:szCs w:val="32"/>
-          <w:u w:val="single"/>
-        </w:rPr>
-        <w:t xml:space="preserve"> </w:t>
-      </w:r>
-      <w:r>
-        <w:rPr>
-          <w:b/>
-          <w:bCs/>
-          <w:sz w:val="32"/>
-          <w:szCs w:val="32"/>
-          <w:u w:val="single"/>
-        </w:rPr>
-        <w:t xml:space="preserve">– TS </w:t>
+        <w:t xml:space="preserve">TS Ghanam – TS </w:t>
       </w:r>
       <w:r>
         <w:rPr>
@@ -18127,7 +18407,7 @@
           <w:szCs w:val="32"/>
           <w:u w:val="single"/>
         </w:rPr>
-        <w:t xml:space="preserve"> Corrections –</w:t>
+        <w:t xml:space="preserve"> Corrections – prior to </w:t>
       </w:r>
       <w:r>
         <w:rPr>
@@ -18137,19 +18417,17 @@
           <w:szCs w:val="32"/>
           <w:u w:val="single"/>
         </w:rPr>
-        <w:t xml:space="preserve"> prior to </w:t>
+        <w:t>30th April</w:t>
       </w:r>
       <w:r>
         <w:rPr>
           <w:b/>
           <w:bCs/>
-          <w:color w:val="FF0000"/>
           <w:sz w:val="32"/>
           <w:szCs w:val="32"/>
-          <w:highlight w:val="yellow"/>
           <w:u w:val="single"/>
         </w:rPr>
-        <w:t>31st March 2022</w:t>
+        <w:t xml:space="preserve"> 2022</w:t>
       </w:r>
     </w:p>
     <w:p>
@@ -18170,7 +18448,27 @@
           <w:sz w:val="28"/>
           <w:szCs w:val="32"/>
         </w:rPr>
-        <w:t>(ignore those which are already incorporated in your book’s version and date)</w:t>
+        <w:t>(</w:t>
+      </w:r>
+      <w:proofErr w:type="gramStart"/>
+      <w:r>
+        <w:rPr>
+          <w:b/>
+          <w:bCs/>
+          <w:sz w:val="28"/>
+          <w:szCs w:val="32"/>
+        </w:rPr>
+        <w:t>ignore</w:t>
+      </w:r>
+      <w:proofErr w:type="gramEnd"/>
+      <w:r>
+        <w:rPr>
+          <w:b/>
+          <w:bCs/>
+          <w:sz w:val="28"/>
+          <w:szCs w:val="32"/>
+        </w:rPr>
+        <w:t xml:space="preserve"> those which are already incorporated in your book’s version and date)</w:t>
       </w:r>
     </w:p>
     <w:tbl>

</xml_diff>

<commit_message>
nmv 31 07 2023
</commit_message>
<xml_diff>
--- a/TS Jatai Ghanam Project/TS 2.3/TS 2.3 Ghanam Malayalam Corrections.docx
+++ b/TS Jatai Ghanam Project/TS 2.3/TS 2.3 Ghanam Malayalam Corrections.docx
@@ -18428,6 +18428,16 @@
           <w:u w:val="single"/>
         </w:rPr>
         <w:t xml:space="preserve"> 2022</w:t>
+      </w:r>
+      <w:r>
+        <w:rPr>
+          <w:b/>
+          <w:bCs/>
+          <w:sz w:val="32"/>
+          <w:szCs w:val="32"/>
+          <w:u w:val="single"/>
+        </w:rPr>
+        <w:t xml:space="preserve"> </w:t>
       </w:r>
     </w:p>
     <w:p>

</xml_diff>